<commit_message>
trying a simpler example
</commit_message>
<xml_diff>
--- a/CQEngine Tutorial.docx
+++ b/CQEngine Tutorial.docx
@@ -5,9 +5,12 @@
     <w:bookmarkStart w:id="0" w:name="_Toc70856481"/>
     <w:p>
       <w:pPr>
-        <w:pStyle w:val="SourceCode"/>
-        <w:rPr>
-          <w:rFonts w:asciiTheme="minorHAnsi" w:hAnsiTheme="minorHAnsi" w:cstheme="minorBidi"/>
+        <w:pStyle w:val="TOC1"/>
+        <w:tabs>
+          <w:tab w:val="right" w:leader="dot" w:pos="10790"/>
+        </w:tabs>
+        <w:rPr>
+          <w:rFonts w:asciiTheme="minorHAnsi" w:eastAsiaTheme="minorEastAsia" w:hAnsiTheme="minorHAnsi" w:cstheme="minorBidi"/>
           <w:noProof/>
           <w:color w:val="auto"/>
           <w:kern w:val="0"/>
@@ -18,7 +21,14 @@
       </w:pPr>
       <w:r>
         <w:rPr>
+          <w:rFonts w:ascii="Courier New" w:eastAsiaTheme="minorEastAsia" w:hAnsi="Courier New"/>
           <w:b/>
+          <w:bCs/>
+          <w:color w:val="7F7F7F" w:themeColor="text1" w:themeTint="80"/>
+          <w:spacing w:val="15"/>
+          <w:kern w:val="20"/>
+          <w:sz w:val="20"/>
+          <w:szCs w:val="20"/>
         </w:rPr>
         <w:fldChar w:fldCharType="begin"/>
       </w:r>
@@ -30,17 +40,24 @@
       </w:r>
       <w:r>
         <w:rPr>
+          <w:rFonts w:ascii="Courier New" w:eastAsiaTheme="minorEastAsia" w:hAnsi="Courier New"/>
           <w:b/>
+          <w:bCs/>
+          <w:color w:val="7F7F7F" w:themeColor="text1" w:themeTint="80"/>
+          <w:spacing w:val="15"/>
+          <w:kern w:val="20"/>
+          <w:sz w:val="20"/>
+          <w:szCs w:val="20"/>
         </w:rPr>
         <w:fldChar w:fldCharType="separate"/>
       </w:r>
-      <w:hyperlink w:anchor="_Toc71898916" w:history="1">
+      <w:hyperlink w:anchor="_Toc77321999" w:history="1">
         <w:r>
           <w:rPr>
             <w:rStyle w:val="Hyperlink"/>
             <w:noProof/>
           </w:rPr>
-          <w:t>Basic ABC</w:t>
+          <w:t>Basic CQEngine</w:t>
         </w:r>
         <w:r>
           <w:rPr>
@@ -61,7 +78,7 @@
             <w:noProof/>
             <w:webHidden/>
           </w:rPr>
-          <w:instrText xml:space="preserve"> PAGEREF _Toc71898916 \h </w:instrText>
+          <w:instrText xml:space="preserve"> PAGEREF _Toc77321999 \h </w:instrText>
         </w:r>
         <w:r>
           <w:rPr>
@@ -109,13 +126,13 @@
           <w:lang w:eastAsia="en-US" w:bidi="ar-SA"/>
         </w:rPr>
       </w:pPr>
-      <w:hyperlink w:anchor="_Toc71898917" w:history="1">
+      <w:hyperlink w:anchor="_Toc77322000" w:history="1">
         <w:r>
           <w:rPr>
             <w:rStyle w:val="Hyperlink"/>
             <w:noProof/>
           </w:rPr>
-          <w:t>Hello World ABC</w:t>
+          <w:t>Hello World CQEngine</w:t>
         </w:r>
         <w:r>
           <w:rPr>
@@ -136,7 +153,7 @@
             <w:noProof/>
             <w:webHidden/>
           </w:rPr>
-          <w:instrText xml:space="preserve"> PAGEREF _Toc71898917 \h </w:instrText>
+          <w:instrText xml:space="preserve"> PAGEREF _Toc77322000 \h </w:instrText>
         </w:r>
         <w:r>
           <w:rPr>
@@ -183,7 +200,7 @@
           <w:lang w:eastAsia="en-US" w:bidi="ar-SA"/>
         </w:rPr>
       </w:pPr>
-      <w:hyperlink w:anchor="_Toc71898918" w:history="1">
+      <w:hyperlink w:anchor="_Toc77322001" w:history="1">
         <w:r>
           <w:rPr>
             <w:rStyle w:val="Hyperlink"/>
@@ -210,7 +227,7 @@
             <w:noProof/>
             <w:webHidden/>
           </w:rPr>
-          <w:instrText xml:space="preserve"> PAGEREF _Toc71898918 \h </w:instrText>
+          <w:instrText xml:space="preserve"> PAGEREF _Toc77322001 \h </w:instrText>
         </w:r>
         <w:r>
           <w:rPr>
@@ -230,7 +247,7 @@
             <w:noProof/>
             <w:webHidden/>
           </w:rPr>
-          <w:t>1</w:t>
+          <w:t>2</w:t>
         </w:r>
         <w:r>
           <w:rPr>
@@ -257,7 +274,7 @@
           <w:lang w:eastAsia="en-US" w:bidi="ar-SA"/>
         </w:rPr>
       </w:pPr>
-      <w:hyperlink w:anchor="_Toc71898919" w:history="1">
+      <w:hyperlink w:anchor="_Toc77322002" w:history="1">
         <w:r>
           <w:rPr>
             <w:rStyle w:val="Hyperlink"/>
@@ -284,7 +301,7 @@
             <w:noProof/>
             <w:webHidden/>
           </w:rPr>
-          <w:instrText xml:space="preserve"> PAGEREF _Toc71898919 \h </w:instrText>
+          <w:instrText xml:space="preserve"> PAGEREF _Toc77322002 \h </w:instrText>
         </w:r>
         <w:r>
           <w:rPr>
@@ -304,7 +321,7 @@
             <w:noProof/>
             <w:webHidden/>
           </w:rPr>
-          <w:t>1</w:t>
+          <w:t>2</w:t>
         </w:r>
         <w:r>
           <w:rPr>
@@ -331,7 +348,7 @@
           <w:lang w:eastAsia="en-US" w:bidi="ar-SA"/>
         </w:rPr>
       </w:pPr>
-      <w:hyperlink w:anchor="_Toc71898920" w:history="1">
+      <w:hyperlink w:anchor="_Toc77322003" w:history="1">
         <w:r>
           <w:rPr>
             <w:rStyle w:val="Hyperlink"/>
@@ -358,7 +375,7 @@
             <w:noProof/>
             <w:webHidden/>
           </w:rPr>
-          <w:instrText xml:space="preserve"> PAGEREF _Toc71898920 \h </w:instrText>
+          <w:instrText xml:space="preserve"> PAGEREF _Toc77322003 \h </w:instrText>
         </w:r>
         <w:r>
           <w:rPr>
@@ -378,7 +395,7 @@
             <w:noProof/>
             <w:webHidden/>
           </w:rPr>
-          <w:t>1</w:t>
+          <w:t>2</w:t>
         </w:r>
         <w:r>
           <w:rPr>
@@ -413,16 +430,16 @@
         </w:rPr>
         <w:fldChar w:fldCharType="end"/>
       </w:r>
-      <w:bookmarkStart w:id="1" w:name="_Toc71898916"/>
+      <w:bookmarkStart w:id="1" w:name="_Toc77321999"/>
       <w:r>
         <w:t xml:space="preserve">Basic </w:t>
       </w:r>
       <w:bookmarkEnd w:id="0"/>
+      <w:proofErr w:type="spellStart"/>
+      <w:r>
+        <w:t>CQEngine</w:t>
+      </w:r>
       <w:bookmarkEnd w:id="1"/>
-      <w:proofErr w:type="spellStart"/>
-      <w:r>
-        <w:t>CQEngine</w:t>
-      </w:r>
       <w:proofErr w:type="spellEnd"/>
     </w:p>
     <w:p/>
@@ -435,7 +452,7 @@
       <w:bookmarkStart w:id="4" w:name="__RefHeading__11_910639066"/>
       <w:bookmarkStart w:id="5" w:name="__RefHeading__168_1783080538"/>
       <w:bookmarkStart w:id="6" w:name="_Toc70856482"/>
-      <w:bookmarkStart w:id="7" w:name="_Toc71898917"/>
+      <w:bookmarkStart w:id="7" w:name="_Toc77322000"/>
       <w:bookmarkEnd w:id="2"/>
       <w:bookmarkEnd w:id="3"/>
       <w:bookmarkEnd w:id="4"/>
@@ -444,11 +461,11 @@
         <w:t xml:space="preserve">Hello World </w:t>
       </w:r>
       <w:bookmarkEnd w:id="6"/>
+      <w:proofErr w:type="spellStart"/>
+      <w:r>
+        <w:t>CQEngine</w:t>
+      </w:r>
       <w:bookmarkEnd w:id="7"/>
-      <w:proofErr w:type="spellStart"/>
-      <w:r>
-        <w:t>CQEngine</w:t>
-      </w:r>
       <w:proofErr w:type="spellEnd"/>
     </w:p>
     <w:p>
@@ -498,7 +515,19 @@
           <w:szCs w:val="21"/>
           <w:lang w:eastAsia="en-US" w:bidi="ar-SA"/>
         </w:rPr>
-        <w:t>examples.introduction.novice</w:t>
+        <w:t>examples.introduction.</w:t>
+      </w:r>
+      <w:proofErr w:type="gramStart"/>
+      <w:r>
+        <w:rPr>
+          <w:rFonts w:ascii="Consolas" w:eastAsia="Times New Roman" w:hAnsi="Consolas" w:cs="Times New Roman"/>
+          <w:color w:val="000000"/>
+          <w:kern w:val="0"/>
+          <w:sz w:val="21"/>
+          <w:szCs w:val="21"/>
+          <w:lang w:eastAsia="en-US" w:bidi="ar-SA"/>
+        </w:rPr>
+        <w:t>novice</w:t>
       </w:r>
       <w:proofErr w:type="spellEnd"/>
       <w:r>
@@ -512,6 +541,7 @@
         </w:rPr>
         <w:t>;</w:t>
       </w:r>
+      <w:proofErr w:type="gramEnd"/>
     </w:p>
     <w:p>
       <w:pPr>
@@ -560,7 +590,19 @@
           <w:szCs w:val="21"/>
           <w:lang w:eastAsia="en-US" w:bidi="ar-SA"/>
         </w:rPr>
-        <w:t>com.googlecode.cqengine.attribute.Attribute</w:t>
+        <w:t>com.googlecode.cqengine.attribute.</w:t>
+      </w:r>
+      <w:proofErr w:type="gramStart"/>
+      <w:r>
+        <w:rPr>
+          <w:rFonts w:ascii="Consolas" w:eastAsia="Times New Roman" w:hAnsi="Consolas" w:cs="Times New Roman"/>
+          <w:color w:val="000000"/>
+          <w:kern w:val="0"/>
+          <w:sz w:val="21"/>
+          <w:szCs w:val="21"/>
+          <w:lang w:eastAsia="en-US" w:bidi="ar-SA"/>
+        </w:rPr>
+        <w:t>Attribute</w:t>
       </w:r>
       <w:proofErr w:type="spellEnd"/>
       <w:r>
@@ -574,6 +616,7 @@
         </w:rPr>
         <w:t>;</w:t>
       </w:r>
+      <w:proofErr w:type="gramEnd"/>
     </w:p>
     <w:p>
       <w:pPr>
@@ -622,7 +665,19 @@
           <w:szCs w:val="21"/>
           <w:lang w:eastAsia="en-US" w:bidi="ar-SA"/>
         </w:rPr>
-        <w:t>com.googlecode.cqengine.attribute.SimpleAttribute</w:t>
+        <w:t>com.googlecode.cqengine.attribute.</w:t>
+      </w:r>
+      <w:proofErr w:type="gramStart"/>
+      <w:r>
+        <w:rPr>
+          <w:rFonts w:ascii="Consolas" w:eastAsia="Times New Roman" w:hAnsi="Consolas" w:cs="Times New Roman"/>
+          <w:color w:val="000000"/>
+          <w:kern w:val="0"/>
+          <w:sz w:val="21"/>
+          <w:szCs w:val="21"/>
+          <w:lang w:eastAsia="en-US" w:bidi="ar-SA"/>
+        </w:rPr>
+        <w:t>SimpleAttribute</w:t>
       </w:r>
       <w:proofErr w:type="spellEnd"/>
       <w:r>
@@ -636,6 +691,7 @@
         </w:rPr>
         <w:t>;</w:t>
       </w:r>
+      <w:proofErr w:type="gramEnd"/>
     </w:p>
     <w:p>
       <w:pPr>
@@ -684,7 +740,19 @@
           <w:szCs w:val="21"/>
           <w:lang w:eastAsia="en-US" w:bidi="ar-SA"/>
         </w:rPr>
-        <w:t>com.googlecode.cqengine.query.option.QueryOptions</w:t>
+        <w:t>com.googlecode.cqengine.query.option.</w:t>
+      </w:r>
+      <w:proofErr w:type="gramStart"/>
+      <w:r>
+        <w:rPr>
+          <w:rFonts w:ascii="Consolas" w:eastAsia="Times New Roman" w:hAnsi="Consolas" w:cs="Times New Roman"/>
+          <w:color w:val="000000"/>
+          <w:kern w:val="0"/>
+          <w:sz w:val="21"/>
+          <w:szCs w:val="21"/>
+          <w:lang w:eastAsia="en-US" w:bidi="ar-SA"/>
+        </w:rPr>
+        <w:t>QueryOptions</w:t>
       </w:r>
       <w:proofErr w:type="spellEnd"/>
       <w:r>
@@ -698,6 +766,7 @@
         </w:rPr>
         <w:t>;</w:t>
       </w:r>
+      <w:proofErr w:type="gramEnd"/>
     </w:p>
     <w:p>
       <w:pPr>
@@ -849,8 +918,21 @@
           <w:szCs w:val="21"/>
           <w:lang w:eastAsia="en-US" w:bidi="ar-SA"/>
         </w:rPr>
-        <w:t> name;</w:t>
-      </w:r>
+        <w:t> </w:t>
+      </w:r>
+      <w:proofErr w:type="gramStart"/>
+      <w:r>
+        <w:rPr>
+          <w:rFonts w:ascii="Consolas" w:eastAsia="Times New Roman" w:hAnsi="Consolas" w:cs="Times New Roman"/>
+          <w:color w:val="000000"/>
+          <w:kern w:val="0"/>
+          <w:sz w:val="21"/>
+          <w:szCs w:val="21"/>
+          <w:lang w:eastAsia="en-US" w:bidi="ar-SA"/>
+        </w:rPr>
+        <w:t>name;</w:t>
+      </w:r>
+      <w:proofErr w:type="gramEnd"/>
     </w:p>
     <w:p>
       <w:pPr>
@@ -996,8 +1078,21 @@
           <w:szCs w:val="21"/>
           <w:lang w:eastAsia="en-US" w:bidi="ar-SA"/>
         </w:rPr>
-        <w:t>.name = name;</w:t>
-      </w:r>
+        <w:t>.name = </w:t>
+      </w:r>
+      <w:proofErr w:type="gramStart"/>
+      <w:r>
+        <w:rPr>
+          <w:rFonts w:ascii="Consolas" w:eastAsia="Times New Roman" w:hAnsi="Consolas" w:cs="Times New Roman"/>
+          <w:color w:val="000000"/>
+          <w:kern w:val="0"/>
+          <w:sz w:val="21"/>
+          <w:szCs w:val="21"/>
+          <w:lang w:eastAsia="en-US" w:bidi="ar-SA"/>
+        </w:rPr>
+        <w:t>name;</w:t>
+      </w:r>
+      <w:proofErr w:type="gramEnd"/>
     </w:p>
     <w:p>
       <w:pPr>
@@ -1265,7 +1360,19 @@
           <w:szCs w:val="21"/>
           <w:lang w:eastAsia="en-US" w:bidi="ar-SA"/>
         </w:rPr>
-        <w:t>"}"</w:t>
+        <w:t>"}</w:t>
+      </w:r>
+      <w:proofErr w:type="gramStart"/>
+      <w:r>
+        <w:rPr>
+          <w:rFonts w:ascii="Consolas" w:eastAsia="Times New Roman" w:hAnsi="Consolas" w:cs="Times New Roman"/>
+          <w:color w:val="A31515"/>
+          <w:kern w:val="0"/>
+          <w:sz w:val="21"/>
+          <w:szCs w:val="21"/>
+          <w:lang w:eastAsia="en-US" w:bidi="ar-SA"/>
+        </w:rPr>
+        <w:t>"</w:t>
       </w:r>
       <w:r>
         <w:rPr>
@@ -1278,6 +1385,7 @@
         </w:rPr>
         <w:t>;</w:t>
       </w:r>
+      <w:proofErr w:type="gramEnd"/>
     </w:p>
     <w:p>
       <w:pPr>
@@ -1907,7 +2015,19 @@
           <w:szCs w:val="21"/>
           <w:lang w:eastAsia="en-US" w:bidi="ar-SA"/>
         </w:rPr>
-        <w:t>examples.introduction.novice</w:t>
+        <w:t>examples.introduction.</w:t>
+      </w:r>
+      <w:proofErr w:type="gramStart"/>
+      <w:r>
+        <w:rPr>
+          <w:rFonts w:ascii="Consolas" w:eastAsia="Times New Roman" w:hAnsi="Consolas" w:cs="Times New Roman"/>
+          <w:color w:val="000000"/>
+          <w:kern w:val="0"/>
+          <w:sz w:val="21"/>
+          <w:szCs w:val="21"/>
+          <w:lang w:eastAsia="en-US" w:bidi="ar-SA"/>
+        </w:rPr>
+        <w:t>novice</w:t>
       </w:r>
       <w:proofErr w:type="spellEnd"/>
       <w:r>
@@ -1921,6 +2041,7 @@
         </w:rPr>
         <w:t>;</w:t>
       </w:r>
+      <w:proofErr w:type="gramEnd"/>
     </w:p>
     <w:p>
       <w:pPr>
@@ -1969,7 +2090,19 @@
           <w:szCs w:val="21"/>
           <w:lang w:eastAsia="en-US" w:bidi="ar-SA"/>
         </w:rPr>
-        <w:t>com.googlecode.cqengine.ConcurrentIndexedCollection</w:t>
+        <w:t>com.googlecode.cqengine.</w:t>
+      </w:r>
+      <w:proofErr w:type="gramStart"/>
+      <w:r>
+        <w:rPr>
+          <w:rFonts w:ascii="Consolas" w:eastAsia="Times New Roman" w:hAnsi="Consolas" w:cs="Times New Roman"/>
+          <w:color w:val="000000"/>
+          <w:kern w:val="0"/>
+          <w:sz w:val="21"/>
+          <w:szCs w:val="21"/>
+          <w:lang w:eastAsia="en-US" w:bidi="ar-SA"/>
+        </w:rPr>
+        <w:t>ConcurrentIndexedCollection</w:t>
       </w:r>
       <w:proofErr w:type="spellEnd"/>
       <w:r>
@@ -1983,6 +2116,7 @@
         </w:rPr>
         <w:t>;</w:t>
       </w:r>
+      <w:proofErr w:type="gramEnd"/>
     </w:p>
     <w:p>
       <w:pPr>
@@ -2031,7 +2165,19 @@
           <w:szCs w:val="21"/>
           <w:lang w:eastAsia="en-US" w:bidi="ar-SA"/>
         </w:rPr>
-        <w:t>com.googlecode.cqengine.IndexedCollection</w:t>
+        <w:t>com.googlecode.cqengine.</w:t>
+      </w:r>
+      <w:proofErr w:type="gramStart"/>
+      <w:r>
+        <w:rPr>
+          <w:rFonts w:ascii="Consolas" w:eastAsia="Times New Roman" w:hAnsi="Consolas" w:cs="Times New Roman"/>
+          <w:color w:val="000000"/>
+          <w:kern w:val="0"/>
+          <w:sz w:val="21"/>
+          <w:szCs w:val="21"/>
+          <w:lang w:eastAsia="en-US" w:bidi="ar-SA"/>
+        </w:rPr>
+        <w:t>IndexedCollection</w:t>
       </w:r>
       <w:proofErr w:type="spellEnd"/>
       <w:r>
@@ -2045,6 +2191,7 @@
         </w:rPr>
         <w:t>;</w:t>
       </w:r>
+      <w:proofErr w:type="gramEnd"/>
     </w:p>
     <w:p>
       <w:pPr>
@@ -2093,7 +2240,19 @@
           <w:szCs w:val="21"/>
           <w:lang w:eastAsia="en-US" w:bidi="ar-SA"/>
         </w:rPr>
-        <w:t>com.googlecode.cqengine.index.navigable.NavigableIndex</w:t>
+        <w:t>com.googlecode.cqengine.index.navigable.</w:t>
+      </w:r>
+      <w:proofErr w:type="gramStart"/>
+      <w:r>
+        <w:rPr>
+          <w:rFonts w:ascii="Consolas" w:eastAsia="Times New Roman" w:hAnsi="Consolas" w:cs="Times New Roman"/>
+          <w:color w:val="000000"/>
+          <w:kern w:val="0"/>
+          <w:sz w:val="21"/>
+          <w:szCs w:val="21"/>
+          <w:lang w:eastAsia="en-US" w:bidi="ar-SA"/>
+        </w:rPr>
+        <w:t>NavigableIndex</w:t>
       </w:r>
       <w:proofErr w:type="spellEnd"/>
       <w:r>
@@ -2107,6 +2266,7 @@
         </w:rPr>
         <w:t>;</w:t>
       </w:r>
+      <w:proofErr w:type="gramEnd"/>
     </w:p>
     <w:p>
       <w:pPr>
@@ -2155,7 +2315,19 @@
           <w:szCs w:val="21"/>
           <w:lang w:eastAsia="en-US" w:bidi="ar-SA"/>
         </w:rPr>
-        <w:t>com.googlecode.cqengine.query.Query</w:t>
+        <w:t>com.googlecode.cqengine.query.</w:t>
+      </w:r>
+      <w:proofErr w:type="gramStart"/>
+      <w:r>
+        <w:rPr>
+          <w:rFonts w:ascii="Consolas" w:eastAsia="Times New Roman" w:hAnsi="Consolas" w:cs="Times New Roman"/>
+          <w:color w:val="000000"/>
+          <w:kern w:val="0"/>
+          <w:sz w:val="21"/>
+          <w:szCs w:val="21"/>
+          <w:lang w:eastAsia="en-US" w:bidi="ar-SA"/>
+        </w:rPr>
+        <w:t>Query</w:t>
       </w:r>
       <w:proofErr w:type="spellEnd"/>
       <w:r>
@@ -2169,6 +2341,7 @@
         </w:rPr>
         <w:t>;</w:t>
       </w:r>
+      <w:proofErr w:type="gramEnd"/>
     </w:p>
     <w:p>
       <w:pPr>
@@ -2251,8 +2424,21 @@
           <w:szCs w:val="21"/>
           <w:lang w:eastAsia="en-US" w:bidi="ar-SA"/>
         </w:rPr>
-        <w:t>.*;</w:t>
-      </w:r>
+        <w:t>.</w:t>
+      </w:r>
+      <w:proofErr w:type="gramStart"/>
+      <w:r>
+        <w:rPr>
+          <w:rFonts w:ascii="Consolas" w:eastAsia="Times New Roman" w:hAnsi="Consolas" w:cs="Times New Roman"/>
+          <w:color w:val="000000"/>
+          <w:kern w:val="0"/>
+          <w:sz w:val="21"/>
+          <w:szCs w:val="21"/>
+          <w:lang w:eastAsia="en-US" w:bidi="ar-SA"/>
+        </w:rPr>
+        <w:t>*;</w:t>
+      </w:r>
+      <w:proofErr w:type="gramEnd"/>
     </w:p>
     <w:p>
       <w:pPr>
@@ -2722,8 +2908,21 @@
           <w:szCs w:val="21"/>
           <w:lang w:eastAsia="en-US" w:bidi="ar-SA"/>
         </w:rPr>
-        <w:t>&gt;();</w:t>
-      </w:r>
+        <w:t>&gt;(</w:t>
+      </w:r>
+      <w:proofErr w:type="gramStart"/>
+      <w:r>
+        <w:rPr>
+          <w:rFonts w:ascii="Consolas" w:eastAsia="Times New Roman" w:hAnsi="Consolas" w:cs="Times New Roman"/>
+          <w:color w:val="000000"/>
+          <w:kern w:val="0"/>
+          <w:sz w:val="21"/>
+          <w:szCs w:val="21"/>
+          <w:lang w:eastAsia="en-US" w:bidi="ar-SA"/>
+        </w:rPr>
+        <w:t>);</w:t>
+      </w:r>
+      <w:proofErr w:type="gramEnd"/>
     </w:p>
     <w:p>
       <w:pPr>
@@ -2803,8 +3002,21 @@
           <w:szCs w:val="21"/>
           <w:lang w:eastAsia="en-US" w:bidi="ar-SA"/>
         </w:rPr>
-        <w:t>        people.addIndex(NavigableIndex.onAttribute(Person.NAME));</w:t>
-      </w:r>
+        <w:t>        people.addIndex(NavigableIndex.onAttribute(Person.NAME)</w:t>
+      </w:r>
+      <w:proofErr w:type="gramStart"/>
+      <w:r>
+        <w:rPr>
+          <w:rFonts w:ascii="Consolas" w:eastAsia="Times New Roman" w:hAnsi="Consolas" w:cs="Times New Roman"/>
+          <w:color w:val="000000"/>
+          <w:kern w:val="0"/>
+          <w:sz w:val="21"/>
+          <w:szCs w:val="21"/>
+          <w:lang w:eastAsia="en-US" w:bidi="ar-SA"/>
+        </w:rPr>
+        <w:t>);</w:t>
+      </w:r>
+      <w:proofErr w:type="gramEnd"/>
     </w:p>
     <w:p>
       <w:pPr>
@@ -2908,8 +3120,21 @@
           <w:szCs w:val="21"/>
           <w:lang w:eastAsia="en-US" w:bidi="ar-SA"/>
         </w:rPr>
-        <w:t>(people);</w:t>
-      </w:r>
+        <w:t>(people</w:t>
+      </w:r>
+      <w:proofErr w:type="gramStart"/>
+      <w:r>
+        <w:rPr>
+          <w:rFonts w:ascii="Consolas" w:eastAsia="Times New Roman" w:hAnsi="Consolas" w:cs="Times New Roman"/>
+          <w:color w:val="000000"/>
+          <w:kern w:val="0"/>
+          <w:sz w:val="21"/>
+          <w:szCs w:val="21"/>
+          <w:lang w:eastAsia="en-US" w:bidi="ar-SA"/>
+        </w:rPr>
+        <w:t>);</w:t>
+      </w:r>
+      <w:proofErr w:type="gramEnd"/>
     </w:p>
     <w:p>
       <w:pPr>
@@ -3002,6 +3227,7 @@
         </w:rPr>
         <w:t>"People whose names contain Arthur:"</w:t>
       </w:r>
+      <w:proofErr w:type="gramStart"/>
       <w:r>
         <w:rPr>
           <w:rFonts w:ascii="Consolas" w:eastAsia="Times New Roman" w:hAnsi="Consolas" w:cs="Times New Roman"/>
@@ -3013,6 +3239,7 @@
         </w:rPr>
         <w:t>);</w:t>
       </w:r>
+      <w:proofErr w:type="gramEnd"/>
     </w:p>
     <w:p>
       <w:pPr>
@@ -3095,6 +3322,7 @@
         </w:rPr>
         <w:t>"Arthur"</w:t>
       </w:r>
+      <w:proofErr w:type="gramStart"/>
       <w:r>
         <w:rPr>
           <w:rFonts w:ascii="Consolas" w:eastAsia="Times New Roman" w:hAnsi="Consolas" w:cs="Times New Roman"/>
@@ -3106,6 +3334,7 @@
         </w:rPr>
         <w:t>);</w:t>
       </w:r>
+      <w:proofErr w:type="gramEnd"/>
     </w:p>
     <w:p>
       <w:pPr>
@@ -3182,6 +3411,7 @@
         <w:t>(</w:t>
       </w:r>
       <w:proofErr w:type="spellStart"/>
+      <w:proofErr w:type="gramStart"/>
       <w:r>
         <w:rPr>
           <w:rFonts w:ascii="Consolas" w:eastAsia="Times New Roman" w:hAnsi="Consolas" w:cs="Times New Roman"/>
@@ -3206,6 +3436,7 @@
         <w:t>::</w:t>
       </w:r>
       <w:proofErr w:type="spellStart"/>
+      <w:proofErr w:type="gramEnd"/>
       <w:r>
         <w:rPr>
           <w:rFonts w:ascii="Consolas" w:eastAsia="Times New Roman" w:hAnsi="Consolas" w:cs="Times New Roman"/>
@@ -3502,8 +3733,21 @@
           <w:szCs w:val="21"/>
           <w:lang w:eastAsia="en-US" w:bidi="ar-SA"/>
         </w:rPr>
-        <w:t>));</w:t>
-      </w:r>
+        <w:t>)</w:t>
+      </w:r>
+      <w:proofErr w:type="gramStart"/>
+      <w:r>
+        <w:rPr>
+          <w:rFonts w:ascii="Consolas" w:eastAsia="Times New Roman" w:hAnsi="Consolas" w:cs="Times New Roman"/>
+          <w:color w:val="000000"/>
+          <w:kern w:val="0"/>
+          <w:sz w:val="21"/>
+          <w:szCs w:val="21"/>
+          <w:lang w:eastAsia="en-US" w:bidi="ar-SA"/>
+        </w:rPr>
+        <w:t>);</w:t>
+      </w:r>
+      <w:proofErr w:type="gramEnd"/>
     </w:p>
     <w:p>
       <w:pPr>
@@ -3597,8 +3841,21 @@
           <w:szCs w:val="21"/>
           <w:lang w:eastAsia="en-US" w:bidi="ar-SA"/>
         </w:rPr>
-        <w:t>));</w:t>
-      </w:r>
+        <w:t>)</w:t>
+      </w:r>
+      <w:proofErr w:type="gramStart"/>
+      <w:r>
+        <w:rPr>
+          <w:rFonts w:ascii="Consolas" w:eastAsia="Times New Roman" w:hAnsi="Consolas" w:cs="Times New Roman"/>
+          <w:color w:val="000000"/>
+          <w:kern w:val="0"/>
+          <w:sz w:val="21"/>
+          <w:szCs w:val="21"/>
+          <w:lang w:eastAsia="en-US" w:bidi="ar-SA"/>
+        </w:rPr>
+        <w:t>);</w:t>
+      </w:r>
+      <w:proofErr w:type="gramEnd"/>
     </w:p>
     <w:p>
       <w:pPr>
@@ -3692,8 +3949,21 @@
           <w:szCs w:val="21"/>
           <w:lang w:eastAsia="en-US" w:bidi="ar-SA"/>
         </w:rPr>
-        <w:t>));</w:t>
-      </w:r>
+        <w:t>)</w:t>
+      </w:r>
+      <w:proofErr w:type="gramStart"/>
+      <w:r>
+        <w:rPr>
+          <w:rFonts w:ascii="Consolas" w:eastAsia="Times New Roman" w:hAnsi="Consolas" w:cs="Times New Roman"/>
+          <w:color w:val="000000"/>
+          <w:kern w:val="0"/>
+          <w:sz w:val="21"/>
+          <w:szCs w:val="21"/>
+          <w:lang w:eastAsia="en-US" w:bidi="ar-SA"/>
+        </w:rPr>
+        <w:t>);</w:t>
+      </w:r>
+      <w:proofErr w:type="gramEnd"/>
     </w:p>
     <w:p>
       <w:pPr>
@@ -3787,8 +4057,21 @@
           <w:szCs w:val="21"/>
           <w:lang w:eastAsia="en-US" w:bidi="ar-SA"/>
         </w:rPr>
-        <w:t>));</w:t>
-      </w:r>
+        <w:t>)</w:t>
+      </w:r>
+      <w:proofErr w:type="gramStart"/>
+      <w:r>
+        <w:rPr>
+          <w:rFonts w:ascii="Consolas" w:eastAsia="Times New Roman" w:hAnsi="Consolas" w:cs="Times New Roman"/>
+          <w:color w:val="000000"/>
+          <w:kern w:val="0"/>
+          <w:sz w:val="21"/>
+          <w:szCs w:val="21"/>
+          <w:lang w:eastAsia="en-US" w:bidi="ar-SA"/>
+        </w:rPr>
+        <w:t>);</w:t>
+      </w:r>
+      <w:proofErr w:type="gramEnd"/>
     </w:p>
     <w:p>
       <w:pPr>
@@ -3882,8 +4165,21 @@
           <w:szCs w:val="21"/>
           <w:lang w:eastAsia="en-US" w:bidi="ar-SA"/>
         </w:rPr>
-        <w:t>));</w:t>
-      </w:r>
+        <w:t>)</w:t>
+      </w:r>
+      <w:proofErr w:type="gramStart"/>
+      <w:r>
+        <w:rPr>
+          <w:rFonts w:ascii="Consolas" w:eastAsia="Times New Roman" w:hAnsi="Consolas" w:cs="Times New Roman"/>
+          <w:color w:val="000000"/>
+          <w:kern w:val="0"/>
+          <w:sz w:val="21"/>
+          <w:szCs w:val="21"/>
+          <w:lang w:eastAsia="en-US" w:bidi="ar-SA"/>
+        </w:rPr>
+        <w:t>);</w:t>
+      </w:r>
+      <w:proofErr w:type="gramEnd"/>
     </w:p>
     <w:p>
       <w:pPr>
@@ -3959,6 +4255,59 @@
       <w:pPr>
         <w:pStyle w:val="BodyText"/>
       </w:pPr>
+      <w:r>
+        <w:rPr>
+          <w:noProof/>
+        </w:rPr>
+        <w:drawing>
+          <wp:inline distT="0" distB="0" distL="0" distR="0" wp14:anchorId="4A3B9464" wp14:editId="3F0302FE">
+            <wp:extent cx="6857285" cy="1119386"/>
+            <wp:effectExtent l="0" t="0" r="1270" b="5080"/>
+            <wp:docPr id="1" name="Picture 1" descr="Graphical user interface, text, application&#10;&#10;Description automatically generated"/>
+            <wp:cNvGraphicFramePr>
+              <a:graphicFrameLocks xmlns:a="http://schemas.openxmlformats.org/drawingml/2006/main" noChangeAspect="1"/>
+            </wp:cNvGraphicFramePr>
+            <a:graphic xmlns:a="http://schemas.openxmlformats.org/drawingml/2006/main">
+              <a:graphicData uri="http://schemas.openxmlformats.org/drawingml/2006/picture">
+                <pic:pic xmlns:pic="http://schemas.openxmlformats.org/drawingml/2006/picture">
+                  <pic:nvPicPr>
+                    <pic:cNvPr id="1" name="Picture 1" descr="Graphical user interface, text, application&#10;&#10;Description automatically generated"/>
+                    <pic:cNvPicPr/>
+                  </pic:nvPicPr>
+                  <pic:blipFill rotWithShape="1">
+                    <a:blip r:embed="rId8">
+                      <a:extLst>
+                        <a:ext uri="{28A0092B-C50C-407E-A947-70E740481C1C}">
+                          <a14:useLocalDpi xmlns:a14="http://schemas.microsoft.com/office/drawing/2010/main" val="0"/>
+                        </a:ext>
+                      </a:extLst>
+                    </a:blip>
+                    <a:srcRect t="80189"/>
+                    <a:stretch/>
+                  </pic:blipFill>
+                  <pic:spPr bwMode="auto">
+                    <a:xfrm>
+                      <a:off x="0" y="0"/>
+                      <a:ext cx="6858000" cy="1119503"/>
+                    </a:xfrm>
+                    <a:prstGeom prst="rect">
+                      <a:avLst/>
+                    </a:prstGeom>
+                    <a:ln>
+                      <a:noFill/>
+                    </a:ln>
+                    <a:extLst>
+                      <a:ext uri="{53640926-AAD7-44D8-BBD7-CCE9431645EC}">
+                        <a14:shadowObscured xmlns:a14="http://schemas.microsoft.com/office/drawing/2010/main"/>
+                      </a:ext>
+                    </a:extLst>
+                  </pic:spPr>
+                </pic:pic>
+              </a:graphicData>
+            </a:graphic>
+          </wp:inline>
+        </w:drawing>
+      </w:r>
     </w:p>
     <w:p>
       <w:pPr>
@@ -3968,7 +4317,7 @@
       <w:bookmarkStart w:id="9" w:name="__RefHeading__44_1260378989"/>
       <w:bookmarkStart w:id="10" w:name="__RefHeading__21_910639066"/>
       <w:bookmarkStart w:id="11" w:name="__RefHeading__178_1783080538"/>
-      <w:bookmarkStart w:id="12" w:name="_Toc71898918"/>
+      <w:bookmarkStart w:id="12" w:name="_Toc77322001"/>
       <w:bookmarkEnd w:id="8"/>
       <w:bookmarkEnd w:id="9"/>
       <w:bookmarkEnd w:id="10"/>
@@ -4003,7 +4352,7 @@
       <w:pPr>
         <w:pStyle w:val="Heading4"/>
       </w:pPr>
-      <w:bookmarkStart w:id="13" w:name="_Toc71898919"/>
+      <w:bookmarkStart w:id="13" w:name="_Toc77322002"/>
       <w:r>
         <w:t xml:space="preserve">Sub </w:t>
       </w:r>
@@ -4024,7 +4373,7 @@
       <w:pPr>
         <w:pStyle w:val="Heading5"/>
       </w:pPr>
-      <w:bookmarkStart w:id="15" w:name="_Toc71898920"/>
+      <w:bookmarkStart w:id="15" w:name="_Toc77322003"/>
       <w:r>
         <w:t xml:space="preserve">Sub </w:t>
       </w:r>

</xml_diff>